<commit_message>
Update Documentation solution API_DataLake.docx
</commit_message>
<xml_diff>
--- a/Documentation solution API_DataLake.docx
+++ b/Documentation solution API_DataLake.docx
@@ -207,91 +207,30 @@
         <w:br/>
       </w:r>
       <w:r>
-        <w:t xml:space="preserve">Key Pair Login (SSH) : </w:t>
-      </w:r>
-      <w:proofErr w:type="spellStart"/>
-      <w:r>
-        <w:t>API_DataLake</w:t>
-      </w:r>
-      <w:proofErr w:type="spellEnd"/>
-      <w:r>
-        <w:t>-Prod-</w:t>
-      </w:r>
-      <w:proofErr w:type="spellStart"/>
-      <w:r>
-        <w:t>key.p</w:t>
+        <w:t>Key Pair Login (SSH) : API_DataLake-Prod-key.p</w:t>
       </w:r>
       <w:r>
         <w:t>em</w:t>
       </w:r>
-      <w:proofErr w:type="spellEnd"/>
-      <w:r>
-        <w:t xml:space="preserve"> (voir dans </w:t>
-      </w:r>
-      <w:proofErr w:type="spellStart"/>
-      <w:r>
-        <w:t>Dashlane</w:t>
-      </w:r>
-      <w:proofErr w:type="spellEnd"/>
-      <w:r>
-        <w:t>)</w:t>
+      <w:r>
+        <w:t xml:space="preserve"> (voir dans Dashlane)</w:t>
       </w:r>
       <w:r>
         <w:br/>
       </w:r>
       <w:r>
-        <w:t xml:space="preserve">VPC : </w:t>
-      </w:r>
-      <w:proofErr w:type="spellStart"/>
-      <w:r>
-        <w:t>DataLake-vpc</w:t>
-      </w:r>
-      <w:proofErr w:type="spellEnd"/>
+        <w:t>VPC : DataLake-vpc</w:t>
+      </w:r>
       <w:r>
         <w:br/>
-      </w:r>
-      <w:proofErr w:type="spellStart"/>
-      <w:r>
-        <w:t>Subnet</w:t>
-      </w:r>
-      <w:proofErr w:type="spellEnd"/>
-      <w:r>
-        <w:t xml:space="preserve"> : </w:t>
-      </w:r>
-      <w:proofErr w:type="spellStart"/>
-      <w:r>
-        <w:t>DataLake</w:t>
-      </w:r>
-      <w:proofErr w:type="spellEnd"/>
-      <w:r>
-        <w:t>-public-</w:t>
-      </w:r>
-      <w:proofErr w:type="spellStart"/>
-      <w:r>
-        <w:t>subnet</w:t>
-      </w:r>
-      <w:proofErr w:type="spellEnd"/>
-      <w:r>
-        <w:t>-a (10.0.0.0/20)</w:t>
+        <w:t xml:space="preserve">Subnet : </w:t>
+      </w:r>
+      <w:r>
+        <w:t>DataLake-public-subnet-a (10.0.0.0/20)</w:t>
       </w:r>
       <w:r>
         <w:br/>
-      </w:r>
-      <w:proofErr w:type="spellStart"/>
-      <w:r>
-        <w:t>Auto-Assign</w:t>
-      </w:r>
-      <w:proofErr w:type="spellEnd"/>
-      <w:r>
-        <w:t xml:space="preserve"> public </w:t>
-      </w:r>
-      <w:proofErr w:type="spellStart"/>
-      <w:r>
-        <w:t>ip</w:t>
-      </w:r>
-      <w:proofErr w:type="spellEnd"/>
-      <w:r>
-        <w:t> : Enable</w:t>
+        <w:t>Auto-Assign public ip : Enable</w:t>
       </w:r>
       <w:r>
         <w:br/>
@@ -304,29 +243,14 @@
       </w:r>
       <w:r>
         <w:br/>
-        <w:t xml:space="preserve">EBS </w:t>
-      </w:r>
-      <w:proofErr w:type="spellStart"/>
-      <w:r>
-        <w:t>storage</w:t>
-      </w:r>
-      <w:proofErr w:type="spellEnd"/>
-      <w:r>
-        <w:t xml:space="preserve"> : 8GiB </w:t>
+        <w:t xml:space="preserve">EBS storage : 8GiB </w:t>
       </w:r>
       <w:r>
         <w:t>gp3</w:t>
       </w:r>
       <w:r>
         <w:br/>
-      </w:r>
-      <w:proofErr w:type="spellStart"/>
-      <w:r>
-        <w:t>Termination</w:t>
-      </w:r>
-      <w:proofErr w:type="spellEnd"/>
-      <w:r>
-        <w:t xml:space="preserve"> &amp; Stop Protection : Enable</w:t>
+        <w:t>Termination &amp; Stop Protection : Enable</w:t>
       </w:r>
       <w:r>
         <w:br/>
@@ -341,11 +265,9 @@
       <w:r>
         <w:t xml:space="preserve"> ; </w:t>
       </w:r>
-      <w:proofErr w:type="spellStart"/>
       <w:r>
         <w:t>Environment</w:t>
       </w:r>
-      <w:proofErr w:type="spellEnd"/>
       <w:r>
         <w:t xml:space="preserve"> = Prod ; </w:t>
       </w:r>
@@ -518,18 +440,8 @@
                                 <w:szCs w:val="18"/>
                                 <w:lang w:val="en-US"/>
                               </w:rPr>
-                              <w:t xml:space="preserve">apt-get install -y ruby-full </w:t>
+                              <w:t>apt-get install -y ruby-full wget</w:t>
                             </w:r>
-                            <w:proofErr w:type="spellStart"/>
-                            <w:r>
-                              <w:rPr>
-                                <w:sz w:val="18"/>
-                                <w:szCs w:val="18"/>
-                                <w:lang w:val="en-US"/>
-                              </w:rPr>
-                              <w:t>wget</w:t>
-                            </w:r>
-                            <w:proofErr w:type="spellEnd"/>
                           </w:p>
                           <w:p>
                             <w:pPr>
@@ -584,23 +496,13 @@
                                 <w:lang w:val="en-US"/>
                               </w:rPr>
                             </w:pPr>
-                            <w:proofErr w:type="spellStart"/>
                             <w:r>
                               <w:rPr>
                                 <w:sz w:val="18"/>
                                 <w:szCs w:val="18"/>
                                 <w:lang w:val="en-US"/>
                               </w:rPr>
-                              <w:t>wget</w:t>
-                            </w:r>
-                            <w:proofErr w:type="spellEnd"/>
-                            <w:r>
-                              <w:rPr>
-                                <w:sz w:val="18"/>
-                                <w:szCs w:val="18"/>
-                                <w:lang w:val="en-US"/>
-                              </w:rPr>
-                              <w:t xml:space="preserve"> https://aws-codedeploy-eu-west-3.s3.eu-west-3.amazonaws.com/latest/install</w:t>
+                              <w:t>wget https://aws-codedeploy-eu-west-3.s3.eu-west-3.amazonaws.com/latest/install</w:t>
                             </w:r>
                           </w:p>
                           <w:p>
@@ -612,23 +514,13 @@
                                 <w:lang w:val="en-US"/>
                               </w:rPr>
                             </w:pPr>
-                            <w:proofErr w:type="spellStart"/>
                             <w:r>
                               <w:rPr>
                                 <w:sz w:val="18"/>
                                 <w:szCs w:val="18"/>
                                 <w:lang w:val="en-US"/>
                               </w:rPr>
-                              <w:t>chmod</w:t>
-                            </w:r>
-                            <w:proofErr w:type="spellEnd"/>
-                            <w:r>
-                              <w:rPr>
-                                <w:sz w:val="18"/>
-                                <w:szCs w:val="18"/>
-                                <w:lang w:val="en-US"/>
-                              </w:rPr>
-                              <w:t xml:space="preserve"> +x install</w:t>
+                              <w:t>chmod +x install</w:t>
                             </w:r>
                           </w:p>
                           <w:p>
@@ -646,25 +538,7 @@
                                 <w:szCs w:val="18"/>
                                 <w:lang w:val="en-US"/>
                               </w:rPr>
-                              <w:t>./install auto &gt; /</w:t>
-                            </w:r>
-                            <w:proofErr w:type="spellStart"/>
-                            <w:r>
-                              <w:rPr>
-                                <w:sz w:val="18"/>
-                                <w:szCs w:val="18"/>
-                                <w:lang w:val="en-US"/>
-                              </w:rPr>
-                              <w:t>tmp</w:t>
-                            </w:r>
-                            <w:proofErr w:type="spellEnd"/>
-                            <w:r>
-                              <w:rPr>
-                                <w:sz w:val="18"/>
-                                <w:szCs w:val="18"/>
-                                <w:lang w:val="en-US"/>
-                              </w:rPr>
-                              <w:t>/logfile</w:t>
+                              <w:t>./install auto &gt; /tmp/logfile</w:t>
                             </w:r>
                           </w:p>
                           <w:p>
@@ -694,41 +568,13 @@
                                 <w:lang w:val="en-US"/>
                               </w:rPr>
                             </w:pPr>
-                            <w:proofErr w:type="spellStart"/>
                             <w:r>
                               <w:rPr>
                                 <w:sz w:val="18"/>
                                 <w:szCs w:val="18"/>
                                 <w:lang w:val="en-US"/>
                               </w:rPr>
-                              <w:t>systemctl</w:t>
-                            </w:r>
-                            <w:proofErr w:type="spellEnd"/>
-                            <w:r>
-                              <w:rPr>
-                                <w:sz w:val="18"/>
-                                <w:szCs w:val="18"/>
-                                <w:lang w:val="en-US"/>
-                              </w:rPr>
-                              <w:t xml:space="preserve"> status </w:t>
-                            </w:r>
-                            <w:proofErr w:type="spellStart"/>
-                            <w:r>
-                              <w:rPr>
-                                <w:sz w:val="18"/>
-                                <w:szCs w:val="18"/>
-                                <w:lang w:val="en-US"/>
-                              </w:rPr>
-                              <w:t>codedeploy</w:t>
-                            </w:r>
-                            <w:proofErr w:type="spellEnd"/>
-                            <w:r>
-                              <w:rPr>
-                                <w:sz w:val="18"/>
-                                <w:szCs w:val="18"/>
-                                <w:lang w:val="en-US"/>
-                              </w:rPr>
-                              <w:t>-agent --no-pager</w:t>
+                              <w:t>systemctl status codedeploy-agent --no-pager</w:t>
                             </w:r>
                           </w:p>
                         </w:txbxContent>
@@ -856,18 +702,8 @@
                           <w:szCs w:val="18"/>
                           <w:lang w:val="en-US"/>
                         </w:rPr>
-                        <w:t xml:space="preserve">apt-get install -y ruby-full </w:t>
+                        <w:t>apt-get install -y ruby-full wget</w:t>
                       </w:r>
-                      <w:proofErr w:type="spellStart"/>
-                      <w:r>
-                        <w:rPr>
-                          <w:sz w:val="18"/>
-                          <w:szCs w:val="18"/>
-                          <w:lang w:val="en-US"/>
-                        </w:rPr>
-                        <w:t>wget</w:t>
-                      </w:r>
-                      <w:proofErr w:type="spellEnd"/>
                     </w:p>
                     <w:p>
                       <w:pPr>
@@ -922,23 +758,13 @@
                           <w:lang w:val="en-US"/>
                         </w:rPr>
                       </w:pPr>
-                      <w:proofErr w:type="spellStart"/>
                       <w:r>
                         <w:rPr>
                           <w:sz w:val="18"/>
                           <w:szCs w:val="18"/>
                           <w:lang w:val="en-US"/>
                         </w:rPr>
-                        <w:t>wget</w:t>
-                      </w:r>
-                      <w:proofErr w:type="spellEnd"/>
-                      <w:r>
-                        <w:rPr>
-                          <w:sz w:val="18"/>
-                          <w:szCs w:val="18"/>
-                          <w:lang w:val="en-US"/>
-                        </w:rPr>
-                        <w:t xml:space="preserve"> https://aws-codedeploy-eu-west-3.s3.eu-west-3.amazonaws.com/latest/install</w:t>
+                        <w:t>wget https://aws-codedeploy-eu-west-3.s3.eu-west-3.amazonaws.com/latest/install</w:t>
                       </w:r>
                     </w:p>
                     <w:p>
@@ -950,23 +776,13 @@
                           <w:lang w:val="en-US"/>
                         </w:rPr>
                       </w:pPr>
-                      <w:proofErr w:type="spellStart"/>
                       <w:r>
                         <w:rPr>
                           <w:sz w:val="18"/>
                           <w:szCs w:val="18"/>
                           <w:lang w:val="en-US"/>
                         </w:rPr>
-                        <w:t>chmod</w:t>
-                      </w:r>
-                      <w:proofErr w:type="spellEnd"/>
-                      <w:r>
-                        <w:rPr>
-                          <w:sz w:val="18"/>
-                          <w:szCs w:val="18"/>
-                          <w:lang w:val="en-US"/>
-                        </w:rPr>
-                        <w:t xml:space="preserve"> +x install</w:t>
+                        <w:t>chmod +x install</w:t>
                       </w:r>
                     </w:p>
                     <w:p>
@@ -984,25 +800,7 @@
                           <w:szCs w:val="18"/>
                           <w:lang w:val="en-US"/>
                         </w:rPr>
-                        <w:t>./install auto &gt; /</w:t>
-                      </w:r>
-                      <w:proofErr w:type="spellStart"/>
-                      <w:r>
-                        <w:rPr>
-                          <w:sz w:val="18"/>
-                          <w:szCs w:val="18"/>
-                          <w:lang w:val="en-US"/>
-                        </w:rPr>
-                        <w:t>tmp</w:t>
-                      </w:r>
-                      <w:proofErr w:type="spellEnd"/>
-                      <w:r>
-                        <w:rPr>
-                          <w:sz w:val="18"/>
-                          <w:szCs w:val="18"/>
-                          <w:lang w:val="en-US"/>
-                        </w:rPr>
-                        <w:t>/logfile</w:t>
+                        <w:t>./install auto &gt; /tmp/logfile</w:t>
                       </w:r>
                     </w:p>
                     <w:p>
@@ -1032,41 +830,13 @@
                           <w:lang w:val="en-US"/>
                         </w:rPr>
                       </w:pPr>
-                      <w:proofErr w:type="spellStart"/>
                       <w:r>
                         <w:rPr>
                           <w:sz w:val="18"/>
                           <w:szCs w:val="18"/>
                           <w:lang w:val="en-US"/>
                         </w:rPr>
-                        <w:t>systemctl</w:t>
-                      </w:r>
-                      <w:proofErr w:type="spellEnd"/>
-                      <w:r>
-                        <w:rPr>
-                          <w:sz w:val="18"/>
-                          <w:szCs w:val="18"/>
-                          <w:lang w:val="en-US"/>
-                        </w:rPr>
-                        <w:t xml:space="preserve"> status </w:t>
-                      </w:r>
-                      <w:proofErr w:type="spellStart"/>
-                      <w:r>
-                        <w:rPr>
-                          <w:sz w:val="18"/>
-                          <w:szCs w:val="18"/>
-                          <w:lang w:val="en-US"/>
-                        </w:rPr>
-                        <w:t>codedeploy</w:t>
-                      </w:r>
-                      <w:proofErr w:type="spellEnd"/>
-                      <w:r>
-                        <w:rPr>
-                          <w:sz w:val="18"/>
-                          <w:szCs w:val="18"/>
-                          <w:lang w:val="en-US"/>
-                        </w:rPr>
-                        <w:t>-agent --no-pager</w:t>
+                        <w:t>systemctl status codedeploy-agent --no-pager</w:t>
                       </w:r>
                     </w:p>
                   </w:txbxContent>
@@ -1079,15 +849,7 @@
       </w:r>
       <w:r>
         <w:br/>
-        <w:t xml:space="preserve">Contrairement au déploiement des machines prod et </w:t>
-      </w:r>
-      <w:proofErr w:type="spellStart"/>
-      <w:r>
-        <w:t>staging</w:t>
-      </w:r>
-      <w:proofErr w:type="spellEnd"/>
-      <w:r>
-        <w:t xml:space="preserve"> pour le calcul des LTV</w:t>
+        <w:t>Contrairement au déploiement des machines prod et staging pour le calcul des LTV</w:t>
       </w:r>
       <w:r>
         <w:t xml:space="preserve"> j’ai ajouté l’argument set -e qui permet d’arrêter tout le processus si il rencontre la moindre erreur </w:t>
@@ -1117,41 +879,13 @@
         <w:rPr>
           <w:lang w:val="en-US"/>
         </w:rPr>
-        <w:t xml:space="preserve"> </w:t>
-      </w:r>
-      <w:proofErr w:type="spellStart"/>
+        <w:t xml:space="preserve"> associé à l</w:t>
+      </w:r>
       <w:r>
         <w:rPr>
           <w:lang w:val="en-US"/>
         </w:rPr>
-        <w:t>associé</w:t>
-      </w:r>
-      <w:proofErr w:type="spellEnd"/>
-      <w:r>
-        <w:rPr>
-          <w:lang w:val="en-US"/>
-        </w:rPr>
-        <w:t xml:space="preserve"> à </w:t>
-      </w:r>
-      <w:proofErr w:type="spellStart"/>
-      <w:r>
-        <w:rPr>
-          <w:lang w:val="en-US"/>
-        </w:rPr>
-        <w:t>l</w:t>
-      </w:r>
-      <w:r>
-        <w:rPr>
-          <w:lang w:val="en-US"/>
-        </w:rPr>
-        <w:t>’instance</w:t>
-      </w:r>
-      <w:proofErr w:type="spellEnd"/>
-      <w:r>
-        <w:rPr>
-          <w:lang w:val="en-US"/>
-        </w:rPr>
-        <w:t xml:space="preserve"> EC2</w:t>
+        <w:t>’instance EC2</w:t>
       </w:r>
       <w:r>
         <w:rPr>
@@ -1695,13 +1429,8 @@
       <w:r>
         <w:t xml:space="preserve">au CodeDeploy de la machine EC2 de récupérer le code </w:t>
       </w:r>
-      <w:proofErr w:type="spellStart"/>
-      <w:r>
-        <w:t>github</w:t>
-      </w:r>
-      <w:proofErr w:type="spellEnd"/>
-      <w:r>
-        <w:t xml:space="preserve"> dans le bucket S3.</w:t>
+      <w:r>
+        <w:t>github dans le bucket S3.</w:t>
       </w:r>
       <w:r>
         <w:t xml:space="preserve"> </w:t>
@@ -1713,37 +1442,13 @@
         <w:t>donne des accès limités mais suffisants par mesure de sé</w:t>
       </w:r>
       <w:r>
-        <w:t xml:space="preserve">curité contrairement au rôle associé aux machines Prod et Staging du </w:t>
-      </w:r>
-      <w:proofErr w:type="spellStart"/>
-      <w:r>
-        <w:t>priceur</w:t>
-      </w:r>
-      <w:proofErr w:type="spellEnd"/>
-      <w:r>
-        <w:t xml:space="preserve"> LTV qui inclut des permissions </w:t>
+        <w:t xml:space="preserve">curité contrairement au rôle associé aux machines Prod et Staging du priceur LTV qui inclut des permissions </w:t>
       </w:r>
       <w:r>
         <w:t>trop</w:t>
       </w:r>
       <w:r>
-        <w:t xml:space="preserve"> larges (</w:t>
-      </w:r>
-      <w:proofErr w:type="spellStart"/>
-      <w:r>
-        <w:t>AutoScaling</w:t>
-      </w:r>
-      <w:proofErr w:type="spellEnd"/>
-      <w:r>
-        <w:t xml:space="preserve">, ELB, </w:t>
-      </w:r>
-      <w:proofErr w:type="spellStart"/>
-      <w:r>
-        <w:t>CloudWatch</w:t>
-      </w:r>
-      <w:proofErr w:type="spellEnd"/>
-      <w:r>
-        <w:t>, etc.).</w:t>
+        <w:t xml:space="preserve"> larges (AutoScaling, ELB, CloudWatch, etc.).</w:t>
       </w:r>
     </w:p>
     <w:p>
@@ -1762,19 +1467,7 @@
         <w:rPr>
           <w:lang w:val="en-US"/>
         </w:rPr>
-        <w:t xml:space="preserve"> </w:t>
-      </w:r>
-      <w:r>
-        <w:rPr>
-          <w:lang w:val="en-US"/>
-        </w:rPr>
-        <w:t>API_DataLake-EC2-Role</w:t>
-      </w:r>
-      <w:r>
-        <w:rPr>
-          <w:lang w:val="en-US"/>
-        </w:rPr>
-        <w:t xml:space="preserve"> </w:t>
+        <w:t xml:space="preserve"> API_DataLake-EC2-Role </w:t>
       </w:r>
       <w:r>
         <w:rPr>
@@ -1795,14 +1488,12 @@
         </w:rPr>
         <w:t xml:space="preserve"> &amp; </w:t>
       </w:r>
-      <w:proofErr w:type="spellStart"/>
       <w:r>
         <w:rPr>
           <w:lang w:val="en-US"/>
         </w:rPr>
         <w:t>AmazonSSMManagedInstanceCore</w:t>
       </w:r>
-      <w:proofErr w:type="spellEnd"/>
     </w:p>
     <w:p>
       <w:pPr>
@@ -2547,25 +2238,7 @@
                                 <w:szCs w:val="18"/>
                                 <w:lang w:val="en-US"/>
                               </w:rPr>
-                              <w:t xml:space="preserve">                "</w:t>
-                            </w:r>
-                            <w:proofErr w:type="spellStart"/>
-                            <w:r>
-                              <w:rPr>
-                                <w:sz w:val="18"/>
-                                <w:szCs w:val="18"/>
-                                <w:lang w:val="en-US"/>
-                              </w:rPr>
-                              <w:t>ssm:DescribeAssociation</w:t>
-                            </w:r>
-                            <w:proofErr w:type="spellEnd"/>
-                            <w:r>
-                              <w:rPr>
-                                <w:sz w:val="18"/>
-                                <w:szCs w:val="18"/>
-                                <w:lang w:val="en-US"/>
-                              </w:rPr>
-                              <w:t>",</w:t>
+                              <w:t xml:space="preserve">                "ssm:DescribeAssociation",</w:t>
                             </w:r>
                           </w:p>
                           <w:p>
@@ -2583,25 +2256,7 @@
                                 <w:szCs w:val="18"/>
                                 <w:lang w:val="en-US"/>
                               </w:rPr>
-                              <w:t xml:space="preserve">                "</w:t>
-                            </w:r>
-                            <w:proofErr w:type="spellStart"/>
-                            <w:r>
-                              <w:rPr>
-                                <w:sz w:val="18"/>
-                                <w:szCs w:val="18"/>
-                                <w:lang w:val="en-US"/>
-                              </w:rPr>
-                              <w:t>ssm:GetDeployablePatchSnapshotForInstance</w:t>
-                            </w:r>
-                            <w:proofErr w:type="spellEnd"/>
-                            <w:r>
-                              <w:rPr>
-                                <w:sz w:val="18"/>
-                                <w:szCs w:val="18"/>
-                                <w:lang w:val="en-US"/>
-                              </w:rPr>
-                              <w:t>",</w:t>
+                              <w:t xml:space="preserve">                "ssm:GetDeployablePatchSnapshotForInstance",</w:t>
                             </w:r>
                           </w:p>
                           <w:p>
@@ -2619,25 +2274,7 @@
                                 <w:szCs w:val="18"/>
                                 <w:lang w:val="en-US"/>
                               </w:rPr>
-                              <w:t xml:space="preserve">                "</w:t>
-                            </w:r>
-                            <w:proofErr w:type="spellStart"/>
-                            <w:r>
-                              <w:rPr>
-                                <w:sz w:val="18"/>
-                                <w:szCs w:val="18"/>
-                                <w:lang w:val="en-US"/>
-                              </w:rPr>
-                              <w:t>ssm:GetDocument</w:t>
-                            </w:r>
-                            <w:proofErr w:type="spellEnd"/>
-                            <w:r>
-                              <w:rPr>
-                                <w:sz w:val="18"/>
-                                <w:szCs w:val="18"/>
-                                <w:lang w:val="en-US"/>
-                              </w:rPr>
-                              <w:t>",</w:t>
+                              <w:t xml:space="preserve">                "ssm:GetDocument",</w:t>
                             </w:r>
                           </w:p>
                           <w:p>
@@ -2655,25 +2292,7 @@
                                 <w:szCs w:val="18"/>
                                 <w:lang w:val="en-US"/>
                               </w:rPr>
-                              <w:t xml:space="preserve">                "</w:t>
-                            </w:r>
-                            <w:proofErr w:type="spellStart"/>
-                            <w:r>
-                              <w:rPr>
-                                <w:sz w:val="18"/>
-                                <w:szCs w:val="18"/>
-                                <w:lang w:val="en-US"/>
-                              </w:rPr>
-                              <w:t>ssm:DescribeDocument</w:t>
-                            </w:r>
-                            <w:proofErr w:type="spellEnd"/>
-                            <w:r>
-                              <w:rPr>
-                                <w:sz w:val="18"/>
-                                <w:szCs w:val="18"/>
-                                <w:lang w:val="en-US"/>
-                              </w:rPr>
-                              <w:t>",</w:t>
+                              <w:t xml:space="preserve">                "ssm:DescribeDocument",</w:t>
                             </w:r>
                           </w:p>
                           <w:p>
@@ -2833,25 +2452,7 @@
                           <w:szCs w:val="18"/>
                           <w:lang w:val="en-US"/>
                         </w:rPr>
-                        <w:t xml:space="preserve">                "</w:t>
-                      </w:r>
-                      <w:proofErr w:type="spellStart"/>
-                      <w:r>
-                        <w:rPr>
-                          <w:sz w:val="18"/>
-                          <w:szCs w:val="18"/>
-                          <w:lang w:val="en-US"/>
-                        </w:rPr>
-                        <w:t>ssm:DescribeAssociation</w:t>
-                      </w:r>
-                      <w:proofErr w:type="spellEnd"/>
-                      <w:r>
-                        <w:rPr>
-                          <w:sz w:val="18"/>
-                          <w:szCs w:val="18"/>
-                          <w:lang w:val="en-US"/>
-                        </w:rPr>
-                        <w:t>",</w:t>
+                        <w:t xml:space="preserve">                "ssm:DescribeAssociation",</w:t>
                       </w:r>
                     </w:p>
                     <w:p>
@@ -2869,25 +2470,7 @@
                           <w:szCs w:val="18"/>
                           <w:lang w:val="en-US"/>
                         </w:rPr>
-                        <w:t xml:space="preserve">                "</w:t>
-                      </w:r>
-                      <w:proofErr w:type="spellStart"/>
-                      <w:r>
-                        <w:rPr>
-                          <w:sz w:val="18"/>
-                          <w:szCs w:val="18"/>
-                          <w:lang w:val="en-US"/>
-                        </w:rPr>
-                        <w:t>ssm:GetDeployablePatchSnapshotForInstance</w:t>
-                      </w:r>
-                      <w:proofErr w:type="spellEnd"/>
-                      <w:r>
-                        <w:rPr>
-                          <w:sz w:val="18"/>
-                          <w:szCs w:val="18"/>
-                          <w:lang w:val="en-US"/>
-                        </w:rPr>
-                        <w:t>",</w:t>
+                        <w:t xml:space="preserve">                "ssm:GetDeployablePatchSnapshotForInstance",</w:t>
                       </w:r>
                     </w:p>
                     <w:p>
@@ -2905,25 +2488,7 @@
                           <w:szCs w:val="18"/>
                           <w:lang w:val="en-US"/>
                         </w:rPr>
-                        <w:t xml:space="preserve">                "</w:t>
-                      </w:r>
-                      <w:proofErr w:type="spellStart"/>
-                      <w:r>
-                        <w:rPr>
-                          <w:sz w:val="18"/>
-                          <w:szCs w:val="18"/>
-                          <w:lang w:val="en-US"/>
-                        </w:rPr>
-                        <w:t>ssm:GetDocument</w:t>
-                      </w:r>
-                      <w:proofErr w:type="spellEnd"/>
-                      <w:r>
-                        <w:rPr>
-                          <w:sz w:val="18"/>
-                          <w:szCs w:val="18"/>
-                          <w:lang w:val="en-US"/>
-                        </w:rPr>
-                        <w:t>",</w:t>
+                        <w:t xml:space="preserve">                "ssm:GetDocument",</w:t>
                       </w:r>
                     </w:p>
                     <w:p>
@@ -2941,25 +2506,7 @@
                           <w:szCs w:val="18"/>
                           <w:lang w:val="en-US"/>
                         </w:rPr>
-                        <w:t xml:space="preserve">                "</w:t>
-                      </w:r>
-                      <w:proofErr w:type="spellStart"/>
-                      <w:r>
-                        <w:rPr>
-                          <w:sz w:val="18"/>
-                          <w:szCs w:val="18"/>
-                          <w:lang w:val="en-US"/>
-                        </w:rPr>
-                        <w:t>ssm:DescribeDocument</w:t>
-                      </w:r>
-                      <w:proofErr w:type="spellEnd"/>
-                      <w:r>
-                        <w:rPr>
-                          <w:sz w:val="18"/>
-                          <w:szCs w:val="18"/>
-                          <w:lang w:val="en-US"/>
-                        </w:rPr>
-                        <w:t>",</w:t>
+                        <w:t xml:space="preserve">                "ssm:DescribeDocument",</w:t>
                       </w:r>
                     </w:p>
                     <w:p>
@@ -3009,10 +2556,7 @@
         <w:t>Application</w:t>
       </w:r>
       <w:r>
-        <w:t xml:space="preserve"> dans CodeDeploy est simplement un conteneur logique pour tous tes déploiements d’une même codebase</w:t>
-      </w:r>
-      <w:r>
-        <w:t xml:space="preserve">. </w:t>
+        <w:t xml:space="preserve"> dans CodeDeploy est simplement un conteneur logique pour tous tes déploiements d’une même codebase. </w:t>
       </w:r>
       <w:r>
         <w:t xml:space="preserve">Cette application ne fait rien toute seule : elle référence ton repo GitHub ou ton bucket S3 comme source d’artefacts, et regroupe ensuite un ou plusieurs </w:t>
@@ -3066,18 +2610,7 @@
           <w:shd w:val="clear" w:color="auto" w:fill="FFFFFF"/>
           <w:lang w:val="en-US"/>
         </w:rPr>
-        <w:t>Compute platform</w:t>
-      </w:r>
-      <w:r>
-        <w:rPr>
-          <w:rFonts w:ascii="Roboto" w:hAnsi="Roboto"/>
-          <w:color w:val="16191F"/>
-          <w:sz w:val="21"/>
-          <w:szCs w:val="21"/>
-          <w:shd w:val="clear" w:color="auto" w:fill="FFFFFF"/>
-          <w:lang w:val="en-US"/>
-        </w:rPr>
-        <w:t> :</w:t>
+        <w:t>Compute platform :</w:t>
       </w:r>
       <w:r>
         <w:rPr>
@@ -3094,6 +2627,130 @@
     <w:p>
       <w:pPr>
         <w:pStyle w:val="Titre1"/>
+      </w:pPr>
+      <w:r>
+        <w:t>Deployment Group</w:t>
+      </w:r>
+    </w:p>
+    <w:p>
+      <w:r>
+        <w:t>Un Deployment Group (DG) relie l’Application CodeDeploy à un ou plusieurs serveurs cibles, et définit comment et où déployer</w:t>
+      </w:r>
+      <w:r>
+        <w:t>.</w:t>
+      </w:r>
+    </w:p>
+    <w:p>
+      <w:r>
+        <w:t xml:space="preserve">Name : </w:t>
+      </w:r>
+      <w:r>
+        <w:t>API_DataLake-Prod-DG</w:t>
+      </w:r>
+      <w:r>
+        <w:br/>
+      </w:r>
+      <w:r>
+        <w:t xml:space="preserve">Service Role : </w:t>
+      </w:r>
+      <w:r>
+        <w:t>CodeDeployServiceRole</w:t>
+      </w:r>
+      <w:r>
+        <w:t xml:space="preserve"> (on réutilise le même que p</w:t>
+      </w:r>
+      <w:r>
+        <w:t>our API_Reverse_Mortgage</w:t>
+      </w:r>
+      <w:r>
+        <w:t>)</w:t>
+      </w:r>
+      <w:r>
+        <w:br/>
+      </w:r>
+      <w:r>
+        <w:t>Tag Group</w:t>
+      </w:r>
+      <w:r>
+        <w:t xml:space="preserve"> : </w:t>
+      </w:r>
+      <w:r>
+        <w:t xml:space="preserve">Name = </w:t>
+      </w:r>
+      <w:r>
+        <w:t>API_DataLake-Prod</w:t>
+      </w:r>
+      <w:r>
+        <w:t xml:space="preserve"> ; </w:t>
+      </w:r>
+      <w:r>
+        <w:t>Environment</w:t>
+      </w:r>
+      <w:r>
+        <w:t xml:space="preserve"> = Prod ; </w:t>
+      </w:r>
+      <w:r>
+        <w:t>Application</w:t>
+      </w:r>
+      <w:r>
+        <w:t xml:space="preserve"> = </w:t>
+      </w:r>
+      <w:r>
+        <w:t>API_DataLake</w:t>
+      </w:r>
+      <w:r>
+        <w:br/>
+      </w:r>
+      <w:r>
+        <w:t>Deployment settings</w:t>
+      </w:r>
+      <w:r>
+        <w:t xml:space="preserve"> : </w:t>
+      </w:r>
+      <w:r>
+        <w:t>CodeDeployDefault.AllAtOnce</w:t>
+      </w:r>
+      <w:r>
+        <w:br/>
+        <w:t>Load Balancer : disabled (c’est un overkill pour cette api et c’est payant)</w:t>
+      </w:r>
+      <w:r>
+        <w:br/>
+      </w:r>
+    </w:p>
+    <w:p>
+      <w:pPr>
+        <w:pStyle w:val="Titre1"/>
+      </w:pPr>
+      <w:r>
+        <w:t>Bucket S3</w:t>
+      </w:r>
+    </w:p>
+    <w:p>
+      <w:r>
+        <w:t>Le</w:t>
+      </w:r>
+      <w:r>
+        <w:t xml:space="preserve"> bucket S3 </w:t>
+      </w:r>
+      <w:r>
+        <w:t>contiendra</w:t>
+      </w:r>
+      <w:r>
+        <w:t xml:space="preserve"> </w:t>
+      </w:r>
+      <w:r>
+        <w:t xml:space="preserve">les artefacts de déploiement issus de GitHub et </w:t>
+      </w:r>
+      <w:r>
+        <w:t xml:space="preserve">qui seront </w:t>
+      </w:r>
+      <w:r>
+        <w:t>transférés sur l’instance EC2.</w:t>
+      </w:r>
+    </w:p>
+    <w:p>
+      <w:pPr>
         <w:rPr>
           <w:lang w:val="en-US"/>
         </w:rPr>
@@ -3102,203 +2759,7 @@
         <w:rPr>
           <w:lang w:val="en-US"/>
         </w:rPr>
-        <w:t>Deployment Group</w:t>
-      </w:r>
-    </w:p>
-    <w:p>
-      <w:r>
-        <w:t>Un Deployment Group (DG) relie l’Application CodeDeploy à un ou plusieurs serveurs cibles, et définit comment et où déployer</w:t>
-      </w:r>
-      <w:r>
-        <w:t>.</w:t>
-      </w:r>
-    </w:p>
-    <w:p>
-      <w:r>
-        <w:t xml:space="preserve">Name : </w:t>
-      </w:r>
-      <w:proofErr w:type="spellStart"/>
-      <w:r>
-        <w:t>API_DataLake</w:t>
-      </w:r>
-      <w:proofErr w:type="spellEnd"/>
-      <w:r>
-        <w:t>-Prod-DG</w:t>
-      </w:r>
-      <w:r>
-        <w:br/>
-      </w:r>
-      <w:r>
-        <w:t xml:space="preserve">Service </w:t>
-      </w:r>
-      <w:proofErr w:type="spellStart"/>
-      <w:r>
-        <w:t>Role</w:t>
-      </w:r>
-      <w:proofErr w:type="spellEnd"/>
-      <w:r>
-        <w:t xml:space="preserve"> : </w:t>
-      </w:r>
-      <w:proofErr w:type="spellStart"/>
-      <w:r>
-        <w:t>CodeDeployServiceRole</w:t>
-      </w:r>
-      <w:proofErr w:type="spellEnd"/>
-      <w:r>
-        <w:t xml:space="preserve"> (on réutilise le même que p</w:t>
-      </w:r>
-      <w:r>
-        <w:t xml:space="preserve">our </w:t>
-      </w:r>
-      <w:proofErr w:type="spellStart"/>
-      <w:r>
-        <w:t>API_Reverse_Mortgage</w:t>
-      </w:r>
-      <w:proofErr w:type="spellEnd"/>
-      <w:r>
-        <w:t>)</w:t>
-      </w:r>
-      <w:r>
-        <w:br/>
-      </w:r>
-      <w:r>
-        <w:t>Tag Group</w:t>
-      </w:r>
-      <w:r>
-        <w:t xml:space="preserve"> : </w:t>
-      </w:r>
-      <w:r>
-        <w:t xml:space="preserve">Name = </w:t>
-      </w:r>
-      <w:r>
-        <w:t>API_DataLake-Prod</w:t>
-      </w:r>
-      <w:r>
-        <w:t xml:space="preserve"> ; </w:t>
-      </w:r>
-      <w:proofErr w:type="spellStart"/>
-      <w:r>
-        <w:t>Environment</w:t>
-      </w:r>
-      <w:proofErr w:type="spellEnd"/>
-      <w:r>
-        <w:t xml:space="preserve"> = Prod ; </w:t>
-      </w:r>
-      <w:r>
-        <w:t>Application</w:t>
-      </w:r>
-      <w:r>
-        <w:t xml:space="preserve"> = </w:t>
-      </w:r>
-      <w:r>
-        <w:t>API_DataLake</w:t>
-      </w:r>
-      <w:r>
-        <w:br/>
-      </w:r>
-      <w:r>
-        <w:t>Deployment settings</w:t>
-      </w:r>
-      <w:r>
-        <w:t xml:space="preserve"> : </w:t>
-      </w:r>
-      <w:proofErr w:type="spellStart"/>
-      <w:r>
-        <w:t>CodeDeployDefault.AllAtOnce</w:t>
-      </w:r>
-      <w:proofErr w:type="spellEnd"/>
-      <w:r>
-        <w:br/>
-      </w:r>
-      <w:proofErr w:type="spellStart"/>
-      <w:r>
-        <w:t>Load</w:t>
-      </w:r>
-      <w:proofErr w:type="spellEnd"/>
-      <w:r>
-        <w:t xml:space="preserve"> Balancer : </w:t>
-      </w:r>
-      <w:proofErr w:type="spellStart"/>
-      <w:r>
-        <w:t>disabled</w:t>
-      </w:r>
-      <w:proofErr w:type="spellEnd"/>
-      <w:r>
-        <w:t xml:space="preserve"> (c’est un </w:t>
-      </w:r>
-      <w:proofErr w:type="spellStart"/>
-      <w:r>
-        <w:t>overkill</w:t>
-      </w:r>
-      <w:proofErr w:type="spellEnd"/>
-      <w:r>
-        <w:t xml:space="preserve"> pour cette api et c’est payant)</w:t>
-      </w:r>
-      <w:r>
-        <w:br/>
-      </w:r>
-    </w:p>
-    <w:p>
-      <w:pPr>
-        <w:pStyle w:val="Titre1"/>
-      </w:pPr>
-      <w:proofErr w:type="spellStart"/>
-      <w:r>
-        <w:t>Bucket</w:t>
-      </w:r>
-      <w:proofErr w:type="spellEnd"/>
-      <w:r>
-        <w:t xml:space="preserve"> S3</w:t>
-      </w:r>
-    </w:p>
-    <w:p>
-      <w:r>
-        <w:t>Le</w:t>
-      </w:r>
-      <w:r>
-        <w:t xml:space="preserve"> </w:t>
-      </w:r>
-      <w:proofErr w:type="spellStart"/>
-      <w:r>
-        <w:t>bucket</w:t>
-      </w:r>
-      <w:proofErr w:type="spellEnd"/>
-      <w:r>
-        <w:t xml:space="preserve"> S3 </w:t>
-      </w:r>
-      <w:r>
-        <w:t>contiendra</w:t>
-      </w:r>
-      <w:r>
-        <w:t xml:space="preserve"> </w:t>
-      </w:r>
-      <w:r>
-        <w:t xml:space="preserve">les artefacts de déploiement issus de GitHub et </w:t>
-      </w:r>
-      <w:r>
-        <w:t xml:space="preserve">qui seront </w:t>
-      </w:r>
-      <w:r>
-        <w:t>transférés sur l’instance EC2.</w:t>
-      </w:r>
-    </w:p>
-    <w:p>
-      <w:pPr>
-        <w:rPr>
-          <w:lang w:val="en-US"/>
-        </w:rPr>
-      </w:pPr>
-      <w:r>
-        <w:rPr>
-          <w:lang w:val="en-US"/>
-        </w:rPr>
-        <w:t xml:space="preserve">Name : </w:t>
-      </w:r>
-      <w:r>
-        <w:rPr>
-          <w:lang w:val="en-US"/>
-        </w:rPr>
-        <w:t>api-datalake-deployments-971375</w:t>
+        <w:t>Name : api-datalake-deployments-971375</w:t>
       </w:r>
       <w:r>
         <w:rPr>
@@ -3310,21 +2771,7 @@
         <w:rPr>
           <w:lang w:val="en-US"/>
         </w:rPr>
-        <w:t xml:space="preserve">Public </w:t>
-      </w:r>
-      <w:proofErr w:type="spellStart"/>
-      <w:r>
-        <w:rPr>
-          <w:lang w:val="en-US"/>
-        </w:rPr>
-        <w:t>Acess</w:t>
-      </w:r>
-      <w:proofErr w:type="spellEnd"/>
-      <w:r>
-        <w:rPr>
-          <w:lang w:val="en-US"/>
-        </w:rPr>
-        <w:t xml:space="preserve"> : </w:t>
+        <w:t xml:space="preserve">Public Acess : </w:t>
       </w:r>
       <w:r>
         <w:rPr>
@@ -3392,51 +2839,27 @@
     <w:p>
       <w:pPr>
         <w:pStyle w:val="Titre1"/>
-        <w:rPr>
-          <w:lang w:val="en-US"/>
-        </w:rPr>
-      </w:pPr>
-      <w:proofErr w:type="spellStart"/>
-      <w:r>
-        <w:rPr>
-          <w:lang w:val="en-US"/>
-        </w:rPr>
+      </w:pPr>
+      <w:r>
         <w:t>CodePipeline</w:t>
       </w:r>
-      <w:proofErr w:type="spellEnd"/>
     </w:p>
     <w:p>
-      <w:proofErr w:type="spellStart"/>
       <w:r>
         <w:rPr>
           <w:rStyle w:val="lev"/>
         </w:rPr>
         <w:t>CodePipeline</w:t>
       </w:r>
-      <w:proofErr w:type="spellEnd"/>
-      <w:r>
-        <w:t xml:space="preserve"> prend </w:t>
-      </w:r>
-      <w:r>
-        <w:t>le</w:t>
-      </w:r>
-      <w:r>
-        <w:t xml:space="preserve"> code depuis GitHub et le déploi</w:t>
-      </w:r>
-      <w:r>
-        <w:t>e</w:t>
-      </w:r>
-      <w:r>
-        <w:t xml:space="preserve"> via </w:t>
-      </w:r>
-      <w:proofErr w:type="spellStart"/>
+      <w:r>
+        <w:t xml:space="preserve"> prend le code depuis GitHub et le déploie via </w:t>
+      </w:r>
       <w:r>
         <w:rPr>
           <w:rStyle w:val="lev"/>
         </w:rPr>
         <w:t>CodeDeploy</w:t>
       </w:r>
-      <w:proofErr w:type="spellEnd"/>
       <w:r>
         <w:t xml:space="preserve"> sur </w:t>
       </w:r>
@@ -3450,7 +2873,109 @@
         <w:t>EC2.</w:t>
       </w:r>
     </w:p>
-    <w:p/>
+    <w:p>
+      <w:r>
+        <w:t xml:space="preserve">Name : </w:t>
+      </w:r>
+      <w:r>
+        <w:t>API_DataLake-Prod-Pipeline</w:t>
+      </w:r>
+      <w:r>
+        <w:br/>
+        <w:t xml:space="preserve">Bucket location : </w:t>
+      </w:r>
+      <w:r>
+        <w:t>api-datalake-deployments-971375</w:t>
+      </w:r>
+      <w:r>
+        <w:br/>
+        <w:t>S</w:t>
+      </w:r>
+      <w:r>
+        <w:t xml:space="preserve">ource </w:t>
+      </w:r>
+      <w:r>
+        <w:t>S</w:t>
+      </w:r>
+      <w:r>
+        <w:t>tage</w:t>
+      </w:r>
+      <w:r>
+        <w:t xml:space="preserve"> : </w:t>
+      </w:r>
+      <w:r>
+        <w:t>GitHub App</w:t>
+      </w:r>
+      <w:r>
+        <w:br/>
+      </w:r>
+      <w:r>
+        <w:t>Connection : GitHub-ValentinLeLay</w:t>
+      </w:r>
+      <w:r>
+        <w:br/>
+      </w:r>
+      <w:r>
+        <w:rPr>
+          <w:rFonts w:ascii="Roboto" w:hAnsi="Roboto"/>
+          <w:color w:val="16191F"/>
+          <w:sz w:val="21"/>
+          <w:szCs w:val="21"/>
+          <w:shd w:val="clear" w:color="auto" w:fill="FFFFFF"/>
+        </w:rPr>
+        <w:t>Repository name</w:t>
+      </w:r>
+      <w:r>
+        <w:rPr>
+          <w:rFonts w:ascii="Roboto" w:hAnsi="Roboto"/>
+          <w:color w:val="16191F"/>
+          <w:sz w:val="21"/>
+          <w:szCs w:val="21"/>
+          <w:shd w:val="clear" w:color="auto" w:fill="FFFFFF"/>
+        </w:rPr>
+        <w:t xml:space="preserve"> : </w:t>
+      </w:r>
+      <w:r>
+        <w:rPr>
+          <w:rFonts w:ascii="Roboto" w:hAnsi="Roboto"/>
+          <w:color w:val="16191F"/>
+          <w:sz w:val="21"/>
+          <w:szCs w:val="21"/>
+          <w:shd w:val="clear" w:color="auto" w:fill="FFFFFF"/>
+        </w:rPr>
+        <w:t>valentinllay/API_DataLake</w:t>
+      </w:r>
+      <w:r>
+        <w:rPr>
+          <w:rFonts w:ascii="Roboto" w:hAnsi="Roboto"/>
+          <w:color w:val="16191F"/>
+          <w:sz w:val="21"/>
+          <w:szCs w:val="21"/>
+          <w:shd w:val="clear" w:color="auto" w:fill="FFFFFF"/>
+        </w:rPr>
+        <w:br/>
+      </w:r>
+      <w:r>
+        <w:rPr>
+          <w:rFonts w:ascii="Roboto" w:hAnsi="Roboto"/>
+          <w:color w:val="16191F"/>
+          <w:sz w:val="21"/>
+          <w:szCs w:val="21"/>
+          <w:shd w:val="clear" w:color="auto" w:fill="FFFFFF"/>
+        </w:rPr>
+        <w:t>Default branch</w:t>
+      </w:r>
+      <w:r>
+        <w:rPr>
+          <w:rFonts w:ascii="Roboto" w:hAnsi="Roboto"/>
+          <w:color w:val="16191F"/>
+          <w:sz w:val="21"/>
+          <w:szCs w:val="21"/>
+          <w:shd w:val="clear" w:color="auto" w:fill="FFFFFF"/>
+        </w:rPr>
+        <w:t> : main</w:t>
+      </w:r>
+    </w:p>
     <w:sectPr>
       <w:pgSz w:w="11906" w:h="16838"/>
       <w:pgMar w:top="1417" w:right="1417" w:bottom="1417" w:left="1417" w:header="708" w:footer="708" w:gutter="0"/>
@@ -5588,6 +5113,26 @@
 </file>
 
 <file path=customXml/item1.xml><?xml version="1.0" encoding="utf-8"?>
+<p:properties xmlns:p="http://schemas.microsoft.com/office/2006/metadata/properties" xmlns:xsi="http://www.w3.org/2001/XMLSchema-instance" xmlns:pc="http://schemas.microsoft.com/office/infopath/2007/PartnerControls">
+  <documentManagement>
+    <TaxCatchAll xmlns="ef1d782b-542f-4d42-a5fc-345eaef4ec6f" xsi:nil="true"/>
+    <lcf76f155ced4ddcb4097134ff3c332f xmlns="214acab7-c75a-4816-9ead-5370debe870f">
+      <Terms xmlns="http://schemas.microsoft.com/office/infopath/2007/PartnerControls"/>
+    </lcf76f155ced4ddcb4097134ff3c332f>
+  </documentManagement>
+</p:properties>
+</file>
+
+<file path=customXml/item2.xml><?xml version="1.0" encoding="utf-8"?>
+<?mso-contentType ?>
+<FormTemplates xmlns="http://schemas.microsoft.com/sharepoint/v3/contenttype/forms">
+  <Display>DocumentLibraryForm</Display>
+  <Edit>DocumentLibraryForm</Edit>
+  <New>DocumentLibraryForm</New>
+</FormTemplates>
+</file>
+
+<file path=customXml/item3.xml><?xml version="1.0" encoding="utf-8"?>
 <ct:contentTypeSchema xmlns:ct="http://schemas.microsoft.com/office/2006/metadata/contentType" xmlns:ma="http://schemas.microsoft.com/office/2006/metadata/properties/metaAttributes" ct:_="" ma:_="" ma:contentTypeName="Document" ma:contentTypeID="0x01010026AF1E1A6BE28144AF1D133F37F3A9EB" ma:contentTypeVersion="14" ma:contentTypeDescription="Crée un document." ma:contentTypeScope="" ma:versionID="3250a4c6c14dd6dcad356fa002fa801b">
   <xsd:schema xmlns:xsd="http://www.w3.org/2001/XMLSchema" xmlns:xs="http://www.w3.org/2001/XMLSchema" xmlns:p="http://schemas.microsoft.com/office/2006/metadata/properties" xmlns:ns2="214acab7-c75a-4816-9ead-5370debe870f" xmlns:ns3="ef1d782b-542f-4d42-a5fc-345eaef4ec6f" targetNamespace="http://schemas.microsoft.com/office/2006/metadata/properties" ma:root="true" ma:fieldsID="65ca4779878398f265348c310486af3e" ns2:_="" ns3:_="">
     <xsd:import namespace="214acab7-c75a-4816-9ead-5370debe870f"/>
@@ -5816,27 +5361,26 @@
 </ct:contentTypeSchema>
 </file>
 
-<file path=customXml/item2.xml><?xml version="1.0" encoding="utf-8"?>
-<?mso-contentType ?>
-<FormTemplates xmlns="http://schemas.microsoft.com/sharepoint/v3/contenttype/forms">
-  <Display>DocumentLibraryForm</Display>
-  <Edit>DocumentLibraryForm</Edit>
-  <New>DocumentLibraryForm</New>
-</FormTemplates>
+<file path=customXml/itemProps1.xml><?xml version="1.0" encoding="utf-8"?>
+<ds:datastoreItem xmlns:ds="http://schemas.openxmlformats.org/officeDocument/2006/customXml" ds:itemID="{D99F7F48-A600-4DA2-855E-C5F400890F95}">
+  <ds:schemaRefs>
+    <ds:schemaRef ds:uri="http://schemas.microsoft.com/office/2006/metadata/properties"/>
+    <ds:schemaRef ds:uri="http://schemas.microsoft.com/office/infopath/2007/PartnerControls"/>
+    <ds:schemaRef ds:uri="ef1d782b-542f-4d42-a5fc-345eaef4ec6f"/>
+    <ds:schemaRef ds:uri="214acab7-c75a-4816-9ead-5370debe870f"/>
+  </ds:schemaRefs>
+</ds:datastoreItem>
 </file>
 
-<file path=customXml/item3.xml><?xml version="1.0" encoding="utf-8"?>
-<p:properties xmlns:p="http://schemas.microsoft.com/office/2006/metadata/properties" xmlns:xsi="http://www.w3.org/2001/XMLSchema-instance" xmlns:pc="http://schemas.microsoft.com/office/infopath/2007/PartnerControls">
-  <documentManagement>
-    <TaxCatchAll xmlns="ef1d782b-542f-4d42-a5fc-345eaef4ec6f" xsi:nil="true"/>
-    <lcf76f155ced4ddcb4097134ff3c332f xmlns="214acab7-c75a-4816-9ead-5370debe870f">
-      <Terms xmlns="http://schemas.microsoft.com/office/infopath/2007/PartnerControls"/>
-    </lcf76f155ced4ddcb4097134ff3c332f>
-  </documentManagement>
-</p:properties>
+<file path=customXml/itemProps2.xml><?xml version="1.0" encoding="utf-8"?>
+<ds:datastoreItem xmlns:ds="http://schemas.openxmlformats.org/officeDocument/2006/customXml" ds:itemID="{F93FE117-7860-4347-806B-A456BE344D96}">
+  <ds:schemaRefs>
+    <ds:schemaRef ds:uri="http://schemas.microsoft.com/sharepoint/v3/contenttype/forms"/>
+  </ds:schemaRefs>
+</ds:datastoreItem>
 </file>
 
-<file path=customXml/itemProps1.xml><?xml version="1.0" encoding="utf-8"?>
+<file path=customXml/itemProps3.xml><?xml version="1.0" encoding="utf-8"?>
 <ds:datastoreItem xmlns:ds="http://schemas.openxmlformats.org/officeDocument/2006/customXml" ds:itemID="{991968D1-FE17-455C-99C1-D810CAE7F609}">
   <ds:schemaRefs>
     <ds:schemaRef ds:uri="http://schemas.microsoft.com/office/2006/metadata/contentType"/>
@@ -5853,23 +5397,4 @@
     <ds:schemaRef ds:uri="http://schemas.microsoft.com/internal/obd"/>
   </ds:schemaRefs>
 </ds:datastoreItem>
-</file>
-
-<file path=customXml/itemProps2.xml><?xml version="1.0" encoding="utf-8"?>
-<ds:datastoreItem xmlns:ds="http://schemas.openxmlformats.org/officeDocument/2006/customXml" ds:itemID="{F93FE117-7860-4347-806B-A456BE344D96}">
-  <ds:schemaRefs>
-    <ds:schemaRef ds:uri="http://schemas.microsoft.com/sharepoint/v3/contenttype/forms"/>
-  </ds:schemaRefs>
-</ds:datastoreItem>
-</file>
-
-<file path=customXml/itemProps3.xml><?xml version="1.0" encoding="utf-8"?>
-<ds:datastoreItem xmlns:ds="http://schemas.openxmlformats.org/officeDocument/2006/customXml" ds:itemID="{D99F7F48-A600-4DA2-855E-C5F400890F95}">
-  <ds:schemaRefs>
-    <ds:schemaRef ds:uri="http://schemas.microsoft.com/office/2006/metadata/properties"/>
-    <ds:schemaRef ds:uri="http://schemas.microsoft.com/office/infopath/2007/PartnerControls"/>
-    <ds:schemaRef ds:uri="ef1d782b-542f-4d42-a5fc-345eaef4ec6f"/>
-    <ds:schemaRef ds:uri="214acab7-c75a-4816-9ead-5370debe870f"/>
-  </ds:schemaRefs>
-</ds:datastoreItem>
 </file>
</xml_diff>